<commit_message>
Refactored functions and used them in 2 successful test cases
</commit_message>
<xml_diff>
--- a/tests/data/test1_valid.docx
+++ b/tests/data/test1_valid.docx
@@ -115,13 +115,14 @@
             <w:r>
               <w:t>Four Letter Acronym</w:t>
             </w:r>
-            <w:bookmarkStart w:id="0" w:name="_GoBack"/>
-            <w:bookmarkEnd w:id="0"/>
           </w:p>
         </w:tc>
       </w:tr>
     </w:tbl>
-    <w:p/>
+    <w:p>
+      <w:bookmarkStart w:id="0" w:name="_GoBack"/>
+      <w:bookmarkEnd w:id="0"/>
+    </w:p>
     <w:sectPr>
       <w:pgSz w:w="12240" w:h="15840"/>
       <w:pgMar w:top="1440" w:right="1440" w:bottom="1440" w:left="1440" w:header="720" w:footer="720" w:gutter="0"/>
@@ -382,7 +383,7 @@
     </w:rPrDefault>
     <w:pPrDefault/>
   </w:docDefaults>
-  <w:latentStyles w:defLockedState="0" w:defUIPriority="99" w:defSemiHidden="0" w:defUnhideWhenUsed="0" w:defQFormat="0" w:count="375">
+  <w:latentStyles w:defLockedState="0" w:defUIPriority="99" w:defSemiHidden="0" w:defUnhideWhenUsed="0" w:defQFormat="0" w:count="377">
     <w:lsdException w:name="Normal" w:uiPriority="0" w:qFormat="1"/>
     <w:lsdException w:name="heading 1" w:uiPriority="9" w:qFormat="1"/>
     <w:lsdException w:name="heading 2" w:semiHidden="1" w:uiPriority="9" w:unhideWhenUsed="1" w:qFormat="1"/>
@@ -488,7 +489,6 @@
     <w:lsdException w:name="HTML Sample" w:semiHidden="1" w:unhideWhenUsed="1"/>
     <w:lsdException w:name="HTML Typewriter" w:semiHidden="1" w:unhideWhenUsed="1"/>
     <w:lsdException w:name="HTML Variable" w:semiHidden="1" w:unhideWhenUsed="1"/>
-    <w:lsdException w:name="Normal Table" w:semiHidden="1" w:unhideWhenUsed="1"/>
     <w:lsdException w:name="annotation subject" w:semiHidden="1" w:unhideWhenUsed="1"/>
     <w:lsdException w:name="No List" w:semiHidden="1" w:unhideWhenUsed="1"/>
     <w:lsdException w:name="Outline List 1" w:semiHidden="1" w:unhideWhenUsed="1"/>
@@ -534,11 +534,9 @@
     <w:lsdException w:name="Table Subtle 1" w:semiHidden="1" w:unhideWhenUsed="1"/>
     <w:lsdException w:name="Table Subtle 2" w:semiHidden="1" w:unhideWhenUsed="1"/>
     <w:lsdException w:name="Table Web 1" w:semiHidden="1" w:unhideWhenUsed="1"/>
-    <w:lsdException w:name="Table Web 2" w:semiHidden="1" w:unhideWhenUsed="1"/>
     <w:lsdException w:name="Table Web 3" w:semiHidden="1" w:unhideWhenUsed="1"/>
     <w:lsdException w:name="Balloon Text" w:semiHidden="1" w:unhideWhenUsed="1"/>
     <w:lsdException w:name="Table Grid" w:uiPriority="39"/>
-    <w:lsdException w:name="Table Theme" w:semiHidden="1" w:unhideWhenUsed="1"/>
     <w:lsdException w:name="Placeholder Text" w:semiHidden="1"/>
     <w:lsdException w:name="No Spacing" w:uiPriority="1" w:qFormat="1"/>
     <w:lsdException w:name="Light Shading" w:uiPriority="60"/>
@@ -758,6 +756,8 @@
     <w:lsdException w:name="Smart Hyperlink" w:semiHidden="1" w:unhideWhenUsed="1"/>
     <w:lsdException w:name="Hashtag" w:semiHidden="1" w:unhideWhenUsed="1"/>
     <w:lsdException w:name="Unresolved Mention" w:semiHidden="1" w:unhideWhenUsed="1"/>
+    <w:lsdException w:name="Smart Link" w:semiHidden="1" w:unhideWhenUsed="1"/>
+    <w:lsdException w:name="Smart Link Error" w:semiHidden="1" w:unhideWhenUsed="1"/>
   </w:latentStyles>
   <w:style w:type="paragraph" w:default="1" w:styleId="Normal">
     <w:name w:val="Normal"/>

</xml_diff>